<commit_message>
meeting to confirm workflow process in the hospital
</commit_message>
<xml_diff>
--- a/document/WORKFLOW ANALYSIS DOCUMENT version 2.docx
+++ b/document/WORKFLOW ANALYSIS DOCUMENT version 2.docx
@@ -1,10 +1,10 @@
 
 <file path=word/document.xml><?xml version="1.0" encoding="utf-8"?>
-<w:document xmlns:wpc="http://schemas.microsoft.com/office/word/2010/wordprocessingCanvas" xmlns:cx="http://schemas.microsoft.com/office/drawing/2014/chartex" xmlns:cx1="http://schemas.microsoft.com/office/drawing/2015/9/8/chartex" xmlns:cx2="http://schemas.microsoft.com/office/drawing/2015/10/21/chartex" xmlns:cx3="http://schemas.microsoft.com/office/drawing/2016/5/9/chartex" xmlns:cx4="http://schemas.microsoft.com/office/drawing/2016/5/10/chartex" xmlns:cx5="http://schemas.microsoft.com/office/drawing/2016/5/11/chartex" xmlns:cx6="http://schemas.microsoft.com/office/drawing/2016/5/12/chartex" xmlns:cx7="http://schemas.microsoft.com/office/drawing/2016/5/13/chartex" xmlns:cx8="http://schemas.microsoft.com/office/drawing/2016/5/14/chartex" xmlns:mc="http://schemas.openxmlformats.org/markup-compatibility/2006" xmlns:aink="http://schemas.microsoft.com/office/drawing/2016/ink" xmlns:am3d="http://schemas.microsoft.com/office/drawing/2017/model3d" xmlns:o="urn:schemas-microsoft-com:office:office" xmlns:r="http://schemas.openxmlformats.org/officeDocument/2006/relationships" xmlns:m="http://schemas.openxmlformats.org/officeDocument/2006/math" xmlns:v="urn:schemas-microsoft-com:vml" xmlns:wp14="http://schemas.microsoft.com/office/word/2010/wordprocessingDrawing" xmlns:wp="http://schemas.openxmlformats.org/drawingml/2006/wordprocessingDrawing" xmlns:w10="urn:schemas-microsoft-com:office:word" xmlns:w="http://schemas.openxmlformats.org/wordprocessingml/2006/main" xmlns:w14="http://schemas.microsoft.com/office/word/2010/wordml" xmlns:w15="http://schemas.microsoft.com/office/word/2012/wordml" xmlns:w16cid="http://schemas.microsoft.com/office/word/2016/wordml/cid" xmlns:w16se="http://schemas.microsoft.com/office/word/2015/wordml/symex" xmlns:wpg="http://schemas.microsoft.com/office/word/2010/wordprocessingGroup" xmlns:wpi="http://schemas.microsoft.com/office/word/2010/wordprocessingInk" xmlns:wne="http://schemas.microsoft.com/office/word/2006/wordml" xmlns:wps="http://schemas.microsoft.com/office/word/2010/wordprocessingShape" mc:Ignorable="w14 w15 w16se w16cid wp14">
+<w:document xmlns:wpc="http://schemas.microsoft.com/office/word/2010/wordprocessingCanvas" xmlns:cx="http://schemas.microsoft.com/office/drawing/2014/chartex" xmlns:mc="http://schemas.openxmlformats.org/markup-compatibility/2006" xmlns:o="urn:schemas-microsoft-com:office:office" xmlns:r="http://schemas.openxmlformats.org/officeDocument/2006/relationships" xmlns:m="http://schemas.openxmlformats.org/officeDocument/2006/math" xmlns:v="urn:schemas-microsoft-com:vml" xmlns:wp14="http://schemas.microsoft.com/office/word/2010/wordprocessingDrawing" xmlns:wp="http://schemas.openxmlformats.org/drawingml/2006/wordprocessingDrawing" xmlns:w10="urn:schemas-microsoft-com:office:word" xmlns:w="http://schemas.openxmlformats.org/wordprocessingml/2006/main" xmlns:w14="http://schemas.microsoft.com/office/word/2010/wordml" xmlns:w15="http://schemas.microsoft.com/office/word/2012/wordml" xmlns:w16se="http://schemas.microsoft.com/office/word/2015/wordml/symex" xmlns:wpg="http://schemas.microsoft.com/office/word/2010/wordprocessingGroup" xmlns:wpi="http://schemas.microsoft.com/office/word/2010/wordprocessingInk" xmlns:wne="http://schemas.microsoft.com/office/word/2006/wordml" xmlns:wps="http://schemas.microsoft.com/office/word/2010/wordprocessingShape" mc:Ignorable="w14 w15 w16se wp14">
   <w:body>
     <w:p>
       <w:pPr>
-        <w:pStyle w:val="Tiu"/>
+        <w:pStyle w:val="Title"/>
         <w:jc w:val="center"/>
         <w:rPr>
           <w:lang w:val="en-US"/>
@@ -19,7 +19,7 @@
     </w:p>
     <w:p>
       <w:pPr>
-        <w:pStyle w:val="u1"/>
+        <w:pStyle w:val="Heading1"/>
         <w:numPr>
           <w:ilvl w:val="0"/>
           <w:numId w:val="1"/>
@@ -83,21 +83,7 @@
         <w:rPr>
           <w:lang w:val="en-US"/>
         </w:rPr>
-        <w:t xml:space="preserve"> one. After joining the game, the trainee application will check if there </w:t>
-      </w:r>
-      <w:proofErr w:type="gramStart"/>
-      <w:r>
-        <w:rPr>
-          <w:lang w:val="en-US"/>
-        </w:rPr>
-        <w:t>is</w:t>
-      </w:r>
-      <w:proofErr w:type="gramEnd"/>
-      <w:r>
-        <w:rPr>
-          <w:lang w:val="en-US"/>
-        </w:rPr>
-        <w:t xml:space="preserve"> any tasks that still available to select, each time they submit the task’s answer, the record of that trainee will be updated and the loop keeps going until there is no task left. </w:t>
+        <w:t xml:space="preserve"> one. After joining the game, the trainee application will check if there is any tasks that still available to select, each time they submit the task’s answer, the record of that trainee will be updated and the loop keeps going until there is no task left. </w:t>
       </w:r>
     </w:p>
     <w:p>
@@ -112,35 +98,7 @@
         <w:rPr>
           <w:lang w:val="en-US"/>
         </w:rPr>
-        <w:t xml:space="preserve">When all tasks completed, trainee will inform to the server that all tasks have been done and request a QR code </w:t>
-      </w:r>
-      <w:proofErr w:type="gramStart"/>
-      <w:r>
-        <w:rPr>
-          <w:lang w:val="en-US"/>
-        </w:rPr>
-        <w:t>in order to</w:t>
-      </w:r>
-      <w:proofErr w:type="gramEnd"/>
-      <w:r>
-        <w:rPr>
-          <w:lang w:val="en-US"/>
-        </w:rPr>
-        <w:t xml:space="preserve"> let supervisor scan and assess the performance based on the record. The supervisor </w:t>
-      </w:r>
-      <w:proofErr w:type="gramStart"/>
-      <w:r>
-        <w:rPr>
-          <w:lang w:val="en-US"/>
-        </w:rPr>
-        <w:t>has to</w:t>
-      </w:r>
-      <w:proofErr w:type="gramEnd"/>
-      <w:r>
-        <w:rPr>
-          <w:lang w:val="en-US"/>
-        </w:rPr>
-        <w:t xml:space="preserve"> log in in to the application. Supervisor will sen</w:t>
+        <w:t>When all tasks completed, trainee will inform to the server that all tasks have been done and request a QR code in order to let supervisor scan and assess the performance based on the record. The supervisor has to log in in to the application. Supervisor will sen</w:t>
       </w:r>
       <w:r>
         <w:rPr>
@@ -274,7 +232,7 @@
     </w:p>
     <w:p>
       <w:pPr>
-        <w:pStyle w:val="u1"/>
+        <w:pStyle w:val="Heading1"/>
         <w:numPr>
           <w:ilvl w:val="0"/>
           <w:numId w:val="1"/>
@@ -358,7 +316,7 @@
     </w:p>
     <w:p>
       <w:pPr>
-        <w:pStyle w:val="u2"/>
+        <w:pStyle w:val="Heading2"/>
         <w:numPr>
           <w:ilvl w:val="1"/>
           <w:numId w:val="6"/>
@@ -383,6 +341,7 @@
       <w:r>
         <w:rPr>
           <w:noProof/>
+          <w:lang w:eastAsia="vi-VN"/>
         </w:rPr>
         <w:drawing>
           <wp:inline distT="0" distB="0" distL="0" distR="0" wp14:anchorId="0045F1EC" wp14:editId="165EA69B">
@@ -495,7 +454,7 @@
     </w:p>
     <w:p>
       <w:pPr>
-        <w:pStyle w:val="u2"/>
+        <w:pStyle w:val="Heading2"/>
         <w:numPr>
           <w:ilvl w:val="1"/>
           <w:numId w:val="6"/>
@@ -526,6 +485,7 @@
       <w:r>
         <w:rPr>
           <w:noProof/>
+          <w:lang w:eastAsia="vi-VN"/>
         </w:rPr>
         <w:drawing>
           <wp:inline distT="0" distB="0" distL="0" distR="0" wp14:anchorId="482A40CE" wp14:editId="18050566">
@@ -636,7 +596,7 @@
     </w:p>
     <w:p>
       <w:pPr>
-        <w:pStyle w:val="u2"/>
+        <w:pStyle w:val="Heading2"/>
         <w:numPr>
           <w:ilvl w:val="1"/>
           <w:numId w:val="6"/>
@@ -661,6 +621,7 @@
       <w:r>
         <w:rPr>
           <w:noProof/>
+          <w:lang w:eastAsia="vi-VN"/>
         </w:rPr>
         <w:drawing>
           <wp:inline distT="0" distB="0" distL="0" distR="0" wp14:anchorId="13ACC897" wp14:editId="6697F49D">
@@ -862,7 +823,7 @@
     </w:p>
     <w:p>
       <w:pPr>
-        <w:pStyle w:val="u2"/>
+        <w:pStyle w:val="Heading2"/>
         <w:numPr>
           <w:ilvl w:val="1"/>
           <w:numId w:val="6"/>
@@ -885,6 +846,7 @@
       <w:r>
         <w:rPr>
           <w:noProof/>
+          <w:lang w:eastAsia="vi-VN"/>
         </w:rPr>
         <w:drawing>
           <wp:inline distT="0" distB="0" distL="0" distR="0" wp14:anchorId="602C4EC5" wp14:editId="0E11B207">
@@ -925,7 +887,7 @@
     </w:p>
     <w:p>
       <w:pPr>
-        <w:pStyle w:val="Chuthich"/>
+        <w:pStyle w:val="Caption"/>
         <w:jc w:val="center"/>
         <w:rPr>
           <w:lang w:val="en-US"/>
@@ -966,6 +928,7 @@
       <w:r>
         <w:rPr>
           <w:noProof/>
+          <w:lang w:eastAsia="vi-VN"/>
         </w:rPr>
         <w:drawing>
           <wp:inline distT="0" distB="0" distL="0" distR="0" wp14:anchorId="1FA4A09D" wp14:editId="4AC52AD0">
@@ -1006,7 +969,7 @@
     </w:p>
     <w:p>
       <w:pPr>
-        <w:pStyle w:val="Chuthich"/>
+        <w:pStyle w:val="Caption"/>
         <w:jc w:val="center"/>
         <w:rPr>
           <w:lang w:val="en-US"/>
@@ -1082,7 +1045,7 @@
     </w:p>
     <w:p>
       <w:pPr>
-        <w:pStyle w:val="u2"/>
+        <w:pStyle w:val="Heading2"/>
         <w:numPr>
           <w:ilvl w:val="1"/>
           <w:numId w:val="6"/>
@@ -1160,21 +1123,7 @@
         <w:rPr>
           <w:lang w:val="en-US"/>
         </w:rPr>
-        <w:t xml:space="preserve"> to trainee </w:t>
-      </w:r>
-      <w:proofErr w:type="gramStart"/>
-      <w:r>
-        <w:rPr>
-          <w:lang w:val="en-US"/>
-        </w:rPr>
-        <w:t>in order to</w:t>
-      </w:r>
-      <w:proofErr w:type="gramEnd"/>
-      <w:r>
-        <w:rPr>
-          <w:lang w:val="en-US"/>
-        </w:rPr>
-        <w:t xml:space="preserve"> decrypt it using trainee private key. Then trainee will create a session then use supervisor public key </w:t>
+        <w:t xml:space="preserve"> to trainee in order to decrypt it using trainee private key. Then trainee will create a session then use supervisor public key </w:t>
       </w:r>
       <w:r>
         <w:rPr>
@@ -1251,7 +1200,7 @@
     </w:p>
     <w:p>
       <w:pPr>
-        <w:pStyle w:val="u2"/>
+        <w:pStyle w:val="Heading2"/>
         <w:ind w:firstLine="720"/>
         <w:rPr>
           <w:lang w:val="en-US"/>
@@ -1272,7 +1221,7 @@
     </w:p>
     <w:p>
       <w:pPr>
-        <w:pStyle w:val="oancuaDanhsach"/>
+        <w:pStyle w:val="ListParagraph"/>
         <w:ind w:left="1080"/>
         <w:jc w:val="both"/>
         <w:rPr>
@@ -1313,70 +1262,20 @@
         <w:rPr>
           <w:lang w:val="en-US"/>
         </w:rPr>
-        <w:t xml:space="preserve">. Both </w:t>
-      </w:r>
-      <w:r>
-        <w:rPr>
-          <w:lang w:val="en-US"/>
-        </w:rPr>
-        <w:t>supervisor’s signature</w:t>
-      </w:r>
-      <w:r>
-        <w:rPr>
-          <w:lang w:val="en-US"/>
-        </w:rPr>
-        <w:t xml:space="preserve"> and </w:t>
-      </w:r>
-      <w:r>
-        <w:rPr>
-          <w:lang w:val="en-US"/>
-        </w:rPr>
-        <w:t>evaluation form</w:t>
-      </w:r>
-      <w:r>
-        <w:rPr>
-          <w:lang w:val="en-US"/>
-        </w:rPr>
-        <w:t xml:space="preserve"> will be sent to the email server. On the email server side, the evaluation form will be decrypted using email server private key then hashed. The </w:t>
-      </w:r>
-      <w:r>
-        <w:rPr>
-          <w:lang w:val="en-US"/>
-        </w:rPr>
-        <w:t>supervisor’s signature</w:t>
-      </w:r>
-      <w:r>
-        <w:rPr>
-          <w:lang w:val="en-US"/>
-        </w:rPr>
-        <w:t xml:space="preserve"> will be decrypted to get the hash. </w:t>
-      </w:r>
-      <w:proofErr w:type="gramStart"/>
-      <w:r>
-        <w:rPr>
-          <w:lang w:val="en-US"/>
-        </w:rPr>
-        <w:t>Finally</w:t>
-      </w:r>
-      <w:proofErr w:type="gramEnd"/>
-      <w:r>
-        <w:rPr>
-          <w:lang w:val="en-US"/>
-        </w:rPr>
-        <w:t xml:space="preserve"> both hashes will be compared if they match, email server will send record’s QR code to server to find the record and update it.</w:t>
-      </w:r>
-    </w:p>
-    <w:p>
-      <w:pPr>
-        <w:pStyle w:val="u2"/>
-        <w:rPr>
-          <w:lang w:val="en-US"/>
-        </w:rPr>
-      </w:pPr>
-    </w:p>
-    <w:p>
-      <w:pPr>
-        <w:pStyle w:val="u1"/>
+        <w:t>. Both supervisor’s signature and evaluation form will be sent to the email server. On the email server side, the evaluation form will be decrypted using email server private key then hashed. The supervisor’s signature will be decrypted to get the hash. Finally both hashes will be compared if they match, email server will send record’s QR code to server to find the record and update it.</w:t>
+      </w:r>
+    </w:p>
+    <w:p>
+      <w:pPr>
+        <w:pStyle w:val="Heading2"/>
+        <w:rPr>
+          <w:lang w:val="en-US"/>
+        </w:rPr>
+      </w:pPr>
+    </w:p>
+    <w:p>
+      <w:pPr>
+        <w:pStyle w:val="Heading1"/>
         <w:numPr>
           <w:ilvl w:val="0"/>
           <w:numId w:val="6"/>
@@ -1394,7 +1293,7 @@
     </w:p>
     <w:p>
       <w:pPr>
-        <w:pStyle w:val="u2"/>
+        <w:pStyle w:val="Heading2"/>
         <w:numPr>
           <w:ilvl w:val="1"/>
           <w:numId w:val="6"/>
@@ -1419,7 +1318,7 @@
       <w:r>
         <w:rPr>
           <w:noProof/>
-          <w:lang w:val="en-US"/>
+          <w:lang w:eastAsia="vi-VN"/>
         </w:rPr>
         <w:drawing>
           <wp:inline distT="0" distB="0" distL="0" distR="0">
@@ -1466,7 +1365,7 @@
     </w:p>
     <w:p>
       <w:pPr>
-        <w:pStyle w:val="u2"/>
+        <w:pStyle w:val="Heading2"/>
         <w:numPr>
           <w:ilvl w:val="1"/>
           <w:numId w:val="6"/>
@@ -1492,7 +1391,7 @@
       <w:r>
         <w:rPr>
           <w:noProof/>
-          <w:lang w:val="en-US"/>
+          <w:lang w:eastAsia="vi-VN"/>
         </w:rPr>
         <w:drawing>
           <wp:inline distT="0" distB="0" distL="0" distR="0">
@@ -1539,7 +1438,7 @@
     </w:p>
     <w:p>
       <w:pPr>
-        <w:pStyle w:val="u2"/>
+        <w:pStyle w:val="Heading2"/>
         <w:numPr>
           <w:ilvl w:val="1"/>
           <w:numId w:val="6"/>
@@ -1565,7 +1464,7 @@
       <w:r>
         <w:rPr>
           <w:noProof/>
-          <w:lang w:val="en-US"/>
+          <w:lang w:eastAsia="vi-VN"/>
         </w:rPr>
         <w:drawing>
           <wp:inline distT="0" distB="0" distL="0" distR="0">
@@ -1612,7 +1511,7 @@
     </w:p>
     <w:p>
       <w:pPr>
-        <w:pStyle w:val="u2"/>
+        <w:pStyle w:val="Heading2"/>
         <w:numPr>
           <w:ilvl w:val="1"/>
           <w:numId w:val="6"/>
@@ -1644,7 +1543,7 @@
       <w:r>
         <w:rPr>
           <w:noProof/>
-          <w:lang w:val="en-US"/>
+          <w:lang w:eastAsia="vi-VN"/>
         </w:rPr>
         <w:drawing>
           <wp:inline distT="0" distB="0" distL="0" distR="0">
@@ -1691,7 +1590,7 @@
     </w:p>
     <w:p>
       <w:pPr>
-        <w:pStyle w:val="u2"/>
+        <w:pStyle w:val="Heading2"/>
         <w:numPr>
           <w:ilvl w:val="1"/>
           <w:numId w:val="6"/>
@@ -1718,7 +1617,7 @@
       <w:r>
         <w:rPr>
           <w:noProof/>
-          <w:lang w:val="en-US"/>
+          <w:lang w:eastAsia="vi-VN"/>
         </w:rPr>
         <w:drawing>
           <wp:inline distT="0" distB="0" distL="0" distR="0">
@@ -1765,7 +1664,7 @@
     </w:p>
     <w:p>
       <w:pPr>
-        <w:pStyle w:val="u2"/>
+        <w:pStyle w:val="Heading2"/>
         <w:ind w:firstLine="720"/>
         <w:rPr>
           <w:lang w:val="en-US"/>
@@ -1778,8 +1677,6 @@
         <w:lastRenderedPageBreak/>
         <w:t>3.6 Reply signing email</w:t>
       </w:r>
-      <w:bookmarkStart w:id="0" w:name="_GoBack"/>
-      <w:bookmarkEnd w:id="0"/>
     </w:p>
     <w:p>
       <w:pPr>
@@ -1790,7 +1687,7 @@
       <w:r>
         <w:rPr>
           <w:noProof/>
-          <w:lang w:val="en-US"/>
+          <w:lang w:eastAsia="vi-VN"/>
         </w:rPr>
         <w:drawing>
           <wp:inline distT="0" distB="0" distL="0" distR="0">
@@ -1848,6 +1745,297 @@
           <w:lang w:val="en-US"/>
         </w:rPr>
       </w:pPr>
+      <w:r>
+        <w:rPr>
+          <w:lang w:val="en-US"/>
+        </w:rPr>
+        <w:t>Ký cái phương thức ký bằng email</w:t>
+      </w:r>
+      <w:r>
+        <w:rPr>
+          <w:lang w:val="en-US"/>
+        </w:rPr>
+        <w:t xml:space="preserve"> rồi truyền ho email server</w:t>
+      </w:r>
+    </w:p>
+    <w:p>
+      <w:pPr>
+        <w:rPr>
+          <w:lang w:val="en-US"/>
+        </w:rPr>
+      </w:pPr>
+      <w:r>
+        <w:rPr>
+          <w:lang w:val="en-US"/>
+        </w:rPr>
+        <w:t>Rồi bên email server thì</w:t>
+      </w:r>
+    </w:p>
+    <w:p>
+      <w:pPr>
+        <w:rPr>
+          <w:lang w:val="en-US"/>
+        </w:rPr>
+      </w:pPr>
+    </w:p>
+    <w:p>
+      <w:pPr>
+        <w:rPr>
+          <w:lang w:val="en-US"/>
+        </w:rPr>
+      </w:pPr>
+      <w:r>
+        <w:rPr>
+          <w:lang w:val="en-US"/>
+        </w:rPr>
+        <w:t>Gửi qua</w:t>
+      </w:r>
+    </w:p>
+    <w:p>
+      <w:pPr>
+        <w:rPr>
+          <w:lang w:val="en-US"/>
+        </w:rPr>
+      </w:pPr>
+      <w:r>
+        <w:rPr>
+          <w:lang w:val="en-US"/>
+        </w:rPr>
+        <w:lastRenderedPageBreak/>
+        <w:t>Mở ra bằng private key</w:t>
+      </w:r>
+    </w:p>
+    <w:p>
+      <w:pPr>
+        <w:rPr>
+          <w:lang w:val="en-US"/>
+        </w:rPr>
+      </w:pPr>
+    </w:p>
+    <w:p>
+      <w:pPr>
+        <w:rPr>
+          <w:lang w:val="en-US"/>
+        </w:rPr>
+      </w:pPr>
+      <w:r>
+        <w:rPr>
+          <w:lang w:val="en-US"/>
+        </w:rPr>
+        <w:t>Nhận được cái chữ ký trong đó có phương pháp ký bằng email</w:t>
+      </w:r>
+    </w:p>
+    <w:p>
+      <w:pPr>
+        <w:rPr>
+          <w:lang w:val="en-US"/>
+        </w:rPr>
+      </w:pPr>
+      <w:r>
+        <w:rPr>
+          <w:lang w:val="en-US"/>
+        </w:rPr>
+        <w:t>Decrypt chữ ký ra bằng public key của supervisor</w:t>
+      </w:r>
+    </w:p>
+    <w:p>
+      <w:pPr>
+        <w:rPr>
+          <w:lang w:val="en-US"/>
+        </w:rPr>
+      </w:pPr>
+      <w:r>
+        <w:rPr>
+          <w:lang w:val="en-US"/>
+        </w:rPr>
+        <w:t>Ủa phải xác thực supervisor bằng chữ ký của nó hả</w:t>
+      </w:r>
+    </w:p>
+    <w:p>
+      <w:pPr>
+        <w:rPr>
+          <w:lang w:val="en-US"/>
+        </w:rPr>
+      </w:pPr>
+    </w:p>
+    <w:p>
+      <w:pPr>
+        <w:rPr>
+          <w:lang w:val="en-US"/>
+        </w:rPr>
+      </w:pPr>
+      <w:r>
+        <w:rPr>
+          <w:lang w:val="en-US"/>
+        </w:rPr>
+        <w:t>Record qr code ?</w:t>
+      </w:r>
+    </w:p>
+    <w:p>
+      <w:pPr>
+        <w:rPr>
+          <w:lang w:val="en-US"/>
+        </w:rPr>
+      </w:pPr>
+      <w:bookmarkStart w:id="0" w:name="_GoBack"/>
+      <w:bookmarkEnd w:id="0"/>
+    </w:p>
+    <w:p>
+      <w:pPr>
+        <w:rPr>
+          <w:lang w:val="en-US"/>
+        </w:rPr>
+      </w:pPr>
+    </w:p>
+    <w:p>
+      <w:pPr>
+        <w:rPr>
+          <w:lang w:val="en-US"/>
+        </w:rPr>
+      </w:pPr>
+    </w:p>
+    <w:p>
+      <w:pPr>
+        <w:rPr>
+          <w:lang w:val="en-US"/>
+        </w:rPr>
+      </w:pPr>
+    </w:p>
+    <w:p>
+      <w:pPr>
+        <w:rPr>
+          <w:lang w:val="en-US"/>
+        </w:rPr>
+      </w:pPr>
+    </w:p>
+    <w:p>
+      <w:pPr>
+        <w:rPr>
+          <w:lang w:val="en-US"/>
+        </w:rPr>
+      </w:pPr>
+    </w:p>
+    <w:p>
+      <w:pPr>
+        <w:rPr>
+          <w:lang w:val="en-US"/>
+        </w:rPr>
+      </w:pPr>
+    </w:p>
+    <w:p>
+      <w:pPr>
+        <w:rPr>
+          <w:lang w:val="en-US"/>
+        </w:rPr>
+      </w:pPr>
+    </w:p>
+    <w:p>
+      <w:pPr>
+        <w:rPr>
+          <w:lang w:val="en-US"/>
+        </w:rPr>
+      </w:pPr>
+    </w:p>
+    <w:p>
+      <w:pPr>
+        <w:rPr>
+          <w:lang w:val="en-US"/>
+        </w:rPr>
+      </w:pPr>
+    </w:p>
+    <w:p>
+      <w:pPr>
+        <w:rPr>
+          <w:lang w:val="en-US"/>
+        </w:rPr>
+      </w:pPr>
+    </w:p>
+    <w:p>
+      <w:pPr>
+        <w:rPr>
+          <w:lang w:val="en-US"/>
+        </w:rPr>
+      </w:pPr>
+      <w:r>
+        <w:rPr>
+          <w:lang w:val="en-US"/>
+        </w:rPr>
+        <w:t>//reply signing email</w:t>
+      </w:r>
+    </w:p>
+    <w:p>
+      <w:pPr>
+        <w:rPr>
+          <w:lang w:val="en-US"/>
+        </w:rPr>
+      </w:pPr>
+    </w:p>
+    <w:p>
+      <w:pPr>
+        <w:rPr>
+          <w:lang w:val="en-US"/>
+        </w:rPr>
+      </w:pPr>
+      <w:r>
+        <w:rPr>
+          <w:lang w:val="en-US"/>
+        </w:rPr>
+        <w:t>Trả lời cái ký email đúng ko</w:t>
+      </w:r>
+    </w:p>
+    <w:p>
+      <w:pPr>
+        <w:rPr>
+          <w:lang w:val="en-US"/>
+        </w:rPr>
+      </w:pPr>
+      <w:r>
+        <w:rPr>
+          <w:lang w:val="en-US"/>
+        </w:rPr>
+        <w:t>À yêu cầu</w:t>
+      </w:r>
+    </w:p>
+    <w:p>
+      <w:pPr>
+        <w:rPr>
+          <w:lang w:val="en-US"/>
+        </w:rPr>
+      </w:pPr>
+    </w:p>
+    <w:p>
+      <w:pPr>
+        <w:rPr>
+          <w:lang w:val="en-US"/>
+        </w:rPr>
+      </w:pPr>
+      <w:r>
+        <w:rPr>
+          <w:lang w:val="en-US"/>
+        </w:rPr>
+        <w:t>Supervisor chọn phương thức ký email</w:t>
+      </w:r>
+    </w:p>
+    <w:p>
+      <w:pPr>
+        <w:rPr>
+          <w:lang w:val="en-US"/>
+        </w:rPr>
+      </w:pPr>
+    </w:p>
+    <w:p>
+      <w:pPr>
+        <w:rPr>
+          <w:lang w:val="en-US"/>
+        </w:rPr>
+      </w:pPr>
+    </w:p>
+    <w:p>
+      <w:pPr>
+        <w:rPr>
+          <w:lang w:val="en-US"/>
+        </w:rPr>
+      </w:pPr>
     </w:p>
     <w:sectPr>
       <w:pgSz w:w="12240" w:h="15840"/>
@@ -1859,7 +2047,7 @@
 </file>
 
 <file path=word/numbering.xml><?xml version="1.0" encoding="utf-8"?>
-<w:numbering xmlns:wpc="http://schemas.microsoft.com/office/word/2010/wordprocessingCanvas" xmlns:cx="http://schemas.microsoft.com/office/drawing/2014/chartex" xmlns:cx1="http://schemas.microsoft.com/office/drawing/2015/9/8/chartex" xmlns:cx2="http://schemas.microsoft.com/office/drawing/2015/10/21/chartex" xmlns:cx3="http://schemas.microsoft.com/office/drawing/2016/5/9/chartex" xmlns:cx4="http://schemas.microsoft.com/office/drawing/2016/5/10/chartex" xmlns:cx5="http://schemas.microsoft.com/office/drawing/2016/5/11/chartex" xmlns:cx6="http://schemas.microsoft.com/office/drawing/2016/5/12/chartex" xmlns:cx7="http://schemas.microsoft.com/office/drawing/2016/5/13/chartex" xmlns:cx8="http://schemas.microsoft.com/office/drawing/2016/5/14/chartex" xmlns:mc="http://schemas.openxmlformats.org/markup-compatibility/2006" xmlns:aink="http://schemas.microsoft.com/office/drawing/2016/ink" xmlns:am3d="http://schemas.microsoft.com/office/drawing/2017/model3d" xmlns:o="urn:schemas-microsoft-com:office:office" xmlns:r="http://schemas.openxmlformats.org/officeDocument/2006/relationships" xmlns:m="http://schemas.openxmlformats.org/officeDocument/2006/math" xmlns:v="urn:schemas-microsoft-com:vml" xmlns:wp14="http://schemas.microsoft.com/office/word/2010/wordprocessingDrawing" xmlns:wp="http://schemas.openxmlformats.org/drawingml/2006/wordprocessingDrawing" xmlns:w10="urn:schemas-microsoft-com:office:word" xmlns:w="http://schemas.openxmlformats.org/wordprocessingml/2006/main" xmlns:w14="http://schemas.microsoft.com/office/word/2010/wordml" xmlns:w15="http://schemas.microsoft.com/office/word/2012/wordml" xmlns:w16cid="http://schemas.microsoft.com/office/word/2016/wordml/cid" xmlns:w16se="http://schemas.microsoft.com/office/word/2015/wordml/symex" xmlns:wpg="http://schemas.microsoft.com/office/word/2010/wordprocessingGroup" xmlns:wpi="http://schemas.microsoft.com/office/word/2010/wordprocessingInk" xmlns:wne="http://schemas.microsoft.com/office/word/2006/wordml" xmlns:wps="http://schemas.microsoft.com/office/word/2010/wordprocessingShape" mc:Ignorable="w14 w15 w16se w16cid wp14">
+<w:numbering xmlns:wpc="http://schemas.microsoft.com/office/word/2010/wordprocessingCanvas" xmlns:cx="http://schemas.microsoft.com/office/drawing/2014/chartex" xmlns:mc="http://schemas.openxmlformats.org/markup-compatibility/2006" xmlns:o="urn:schemas-microsoft-com:office:office" xmlns:r="http://schemas.openxmlformats.org/officeDocument/2006/relationships" xmlns:m="http://schemas.openxmlformats.org/officeDocument/2006/math" xmlns:v="urn:schemas-microsoft-com:vml" xmlns:wp14="http://schemas.microsoft.com/office/word/2010/wordprocessingDrawing" xmlns:wp="http://schemas.openxmlformats.org/drawingml/2006/wordprocessingDrawing" xmlns:w10="urn:schemas-microsoft-com:office:word" xmlns:w="http://schemas.openxmlformats.org/wordprocessingml/2006/main" xmlns:w14="http://schemas.microsoft.com/office/word/2010/wordml" xmlns:w15="http://schemas.microsoft.com/office/word/2012/wordml" xmlns:w16se="http://schemas.microsoft.com/office/word/2015/wordml/symex" xmlns:wpg="http://schemas.microsoft.com/office/word/2010/wordprocessingGroup" xmlns:wpi="http://schemas.microsoft.com/office/word/2010/wordprocessingInk" xmlns:wne="http://schemas.microsoft.com/office/word/2006/wordml" xmlns:wps="http://schemas.microsoft.com/office/word/2010/wordprocessingShape" mc:Ignorable="w14 w15 w16se wp14">
   <w:abstractNum w:abstractNumId="0" w15:restartNumberingAfterBreak="0">
     <w:nsid w:val="11120F68"/>
     <w:multiLevelType w:val="hybridMultilevel"/>
@@ -2472,7 +2660,7 @@
 </file>
 
 <file path=word/styles.xml><?xml version="1.0" encoding="utf-8"?>
-<w:styles xmlns:mc="http://schemas.openxmlformats.org/markup-compatibility/2006" xmlns:r="http://schemas.openxmlformats.org/officeDocument/2006/relationships" xmlns:w="http://schemas.openxmlformats.org/wordprocessingml/2006/main" xmlns:w14="http://schemas.microsoft.com/office/word/2010/wordml" xmlns:w15="http://schemas.microsoft.com/office/word/2012/wordml" xmlns:w16cid="http://schemas.microsoft.com/office/word/2016/wordml/cid" xmlns:w16se="http://schemas.microsoft.com/office/word/2015/wordml/symex" mc:Ignorable="w14 w15 w16se w16cid">
+<w:styles xmlns:mc="http://schemas.openxmlformats.org/markup-compatibility/2006" xmlns:r="http://schemas.openxmlformats.org/officeDocument/2006/relationships" xmlns:w="http://schemas.openxmlformats.org/wordprocessingml/2006/main" xmlns:w14="http://schemas.microsoft.com/office/word/2010/wordml" xmlns:w15="http://schemas.microsoft.com/office/word/2012/wordml" xmlns:w16se="http://schemas.microsoft.com/office/word/2015/wordml/symex" mc:Ignorable="w14 w15 w16se">
   <w:docDefaults>
     <w:rPrDefault>
       <w:rPr>
@@ -2488,7 +2676,7 @@
       </w:pPr>
     </w:pPrDefault>
   </w:docDefaults>
-  <w:latentStyles w:defLockedState="0" w:defUIPriority="99" w:defSemiHidden="0" w:defUnhideWhenUsed="0" w:defQFormat="0" w:count="375">
+  <w:latentStyles w:defLockedState="0" w:defUIPriority="99" w:defSemiHidden="0" w:defUnhideWhenUsed="0" w:defQFormat="0" w:count="371">
     <w:lsdException w:name="Normal" w:uiPriority="0" w:qFormat="1"/>
     <w:lsdException w:name="heading 1" w:uiPriority="9" w:qFormat="1"/>
     <w:lsdException w:name="heading 2" w:semiHidden="1" w:uiPriority="9" w:unhideWhenUsed="1" w:qFormat="1"/>
@@ -2860,12 +3048,8 @@
     <w:lsdException w:name="List Table 5 Dark Accent 6" w:uiPriority="50"/>
     <w:lsdException w:name="List Table 6 Colorful Accent 6" w:uiPriority="51"/>
     <w:lsdException w:name="List Table 7 Colorful Accent 6" w:uiPriority="52"/>
-    <w:lsdException w:name="Mention" w:semiHidden="1" w:unhideWhenUsed="1"/>
-    <w:lsdException w:name="Smart Hyperlink" w:semiHidden="1" w:unhideWhenUsed="1"/>
-    <w:lsdException w:name="Hashtag" w:semiHidden="1" w:unhideWhenUsed="1"/>
-    <w:lsdException w:name="Unresolved Mention" w:semiHidden="1" w:unhideWhenUsed="1"/>
   </w:latentStyles>
-  <w:style w:type="paragraph" w:default="1" w:styleId="Binhthng">
+  <w:style w:type="paragraph" w:default="1" w:styleId="Normal">
     <w:name w:val="Normal"/>
     <w:qFormat/>
     <w:rsid w:val="008759C8"/>
@@ -2873,11 +3057,11 @@
       <w:lang w:val="vi-VN"/>
     </w:rPr>
   </w:style>
-  <w:style w:type="paragraph" w:styleId="u1">
+  <w:style w:type="paragraph" w:styleId="Heading1">
     <w:name w:val="heading 1"/>
-    <w:basedOn w:val="Binhthng"/>
-    <w:next w:val="Binhthng"/>
-    <w:link w:val="u1Char"/>
+    <w:basedOn w:val="Normal"/>
+    <w:next w:val="Normal"/>
+    <w:link w:val="Heading1Char"/>
     <w:uiPriority w:val="9"/>
     <w:qFormat/>
     <w:rsid w:val="001A3F72"/>
@@ -2894,11 +3078,11 @@
       <w:szCs w:val="32"/>
     </w:rPr>
   </w:style>
-  <w:style w:type="paragraph" w:styleId="u2">
+  <w:style w:type="paragraph" w:styleId="Heading2">
     <w:name w:val="heading 2"/>
-    <w:basedOn w:val="Binhthng"/>
-    <w:next w:val="Binhthng"/>
-    <w:link w:val="u2Char"/>
+    <w:basedOn w:val="Normal"/>
+    <w:next w:val="Normal"/>
+    <w:link w:val="Heading2Char"/>
     <w:uiPriority w:val="9"/>
     <w:unhideWhenUsed/>
     <w:qFormat/>
@@ -2918,13 +3102,13 @@
       <w:szCs w:val="26"/>
     </w:rPr>
   </w:style>
-  <w:style w:type="character" w:default="1" w:styleId="Phngmcinhcuaoanvn">
+  <w:style w:type="character" w:default="1" w:styleId="DefaultParagraphFont">
     <w:name w:val="Default Paragraph Font"/>
     <w:uiPriority w:val="1"/>
     <w:semiHidden/>
     <w:unhideWhenUsed/>
   </w:style>
-  <w:style w:type="table" w:default="1" w:styleId="BangThngthng">
+  <w:style w:type="table" w:default="1" w:styleId="TableNormal">
     <w:name w:val="Normal Table"/>
     <w:uiPriority w:val="99"/>
     <w:semiHidden/>
@@ -2939,17 +3123,17 @@
       </w:tblCellMar>
     </w:tblPr>
   </w:style>
-  <w:style w:type="numbering" w:default="1" w:styleId="Khngco">
+  <w:style w:type="numbering" w:default="1" w:styleId="NoList">
     <w:name w:val="No List"/>
     <w:uiPriority w:val="99"/>
     <w:semiHidden/>
     <w:unhideWhenUsed/>
   </w:style>
-  <w:style w:type="paragraph" w:styleId="Tiu">
+  <w:style w:type="paragraph" w:styleId="Title">
     <w:name w:val="Title"/>
-    <w:basedOn w:val="Binhthng"/>
-    <w:next w:val="Binhthng"/>
-    <w:link w:val="TiuChar"/>
+    <w:basedOn w:val="Normal"/>
+    <w:next w:val="Normal"/>
+    <w:link w:val="TitleChar"/>
     <w:uiPriority w:val="10"/>
     <w:qFormat/>
     <w:rsid w:val="001A3F72"/>
@@ -2965,10 +3149,10 @@
       <w:szCs w:val="56"/>
     </w:rPr>
   </w:style>
-  <w:style w:type="character" w:customStyle="1" w:styleId="TiuChar">
-    <w:name w:val="Tiêu đề Char"/>
-    <w:basedOn w:val="Phngmcinhcuaoanvn"/>
-    <w:link w:val="Tiu"/>
+  <w:style w:type="character" w:customStyle="1" w:styleId="TitleChar">
+    <w:name w:val="Title Char"/>
+    <w:basedOn w:val="DefaultParagraphFont"/>
+    <w:link w:val="Title"/>
     <w:uiPriority w:val="10"/>
     <w:rsid w:val="001A3F72"/>
     <w:rPr>
@@ -2981,10 +3165,10 @@
       <w:lang w:val="vi-VN"/>
     </w:rPr>
   </w:style>
-  <w:style w:type="character" w:customStyle="1" w:styleId="u1Char">
-    <w:name w:val="Đầu đề 1 Char"/>
-    <w:basedOn w:val="Phngmcinhcuaoanvn"/>
-    <w:link w:val="u1"/>
+  <w:style w:type="character" w:customStyle="1" w:styleId="Heading1Char">
+    <w:name w:val="Heading 1 Char"/>
+    <w:basedOn w:val="DefaultParagraphFont"/>
+    <w:link w:val="Heading1"/>
     <w:uiPriority w:val="9"/>
     <w:rsid w:val="001A3F72"/>
     <w:rPr>
@@ -2996,10 +3180,10 @@
       <w:lang w:val="vi-VN"/>
     </w:rPr>
   </w:style>
-  <w:style w:type="character" w:customStyle="1" w:styleId="u2Char">
-    <w:name w:val="Đầu đề 2 Char"/>
-    <w:basedOn w:val="Phngmcinhcuaoanvn"/>
-    <w:link w:val="u2"/>
+  <w:style w:type="character" w:customStyle="1" w:styleId="Heading2Char">
+    <w:name w:val="Heading 2 Char"/>
+    <w:basedOn w:val="DefaultParagraphFont"/>
+    <w:link w:val="Heading2"/>
     <w:uiPriority w:val="9"/>
     <w:rsid w:val="008759C8"/>
     <w:rPr>
@@ -3012,10 +3196,10 @@
       <w:lang w:val="vi-VN"/>
     </w:rPr>
   </w:style>
-  <w:style w:type="paragraph" w:styleId="Chuthich">
+  <w:style w:type="paragraph" w:styleId="Caption">
     <w:name w:val="caption"/>
-    <w:basedOn w:val="Binhthng"/>
-    <w:next w:val="Binhthng"/>
+    <w:basedOn w:val="Normal"/>
+    <w:next w:val="Normal"/>
     <w:uiPriority w:val="35"/>
     <w:unhideWhenUsed/>
     <w:qFormat/>
@@ -3031,10 +3215,10 @@
       <w:szCs w:val="18"/>
     </w:rPr>
   </w:style>
-  <w:style w:type="paragraph" w:styleId="Bongchuthich">
+  <w:style w:type="paragraph" w:styleId="BalloonText">
     <w:name w:val="Balloon Text"/>
-    <w:basedOn w:val="Binhthng"/>
-    <w:link w:val="BongchuthichChar"/>
+    <w:basedOn w:val="Normal"/>
+    <w:link w:val="BalloonTextChar"/>
     <w:uiPriority w:val="99"/>
     <w:semiHidden/>
     <w:unhideWhenUsed/>
@@ -3048,10 +3232,10 @@
       <w:szCs w:val="18"/>
     </w:rPr>
   </w:style>
-  <w:style w:type="character" w:customStyle="1" w:styleId="BongchuthichChar">
-    <w:name w:val="Bóng chú thích Char"/>
-    <w:basedOn w:val="Phngmcinhcuaoanvn"/>
-    <w:link w:val="Bongchuthich"/>
+  <w:style w:type="character" w:customStyle="1" w:styleId="BalloonTextChar">
+    <w:name w:val="Balloon Text Char"/>
+    <w:basedOn w:val="DefaultParagraphFont"/>
+    <w:link w:val="BalloonText"/>
     <w:uiPriority w:val="99"/>
     <w:semiHidden/>
     <w:rsid w:val="00AA1856"/>
@@ -3062,9 +3246,9 @@
       <w:lang w:val="vi-VN"/>
     </w:rPr>
   </w:style>
-  <w:style w:type="paragraph" w:styleId="oancuaDanhsach">
+  <w:style w:type="paragraph" w:styleId="ListParagraph">
     <w:name w:val="List Paragraph"/>
-    <w:basedOn w:val="Binhthng"/>
+    <w:basedOn w:val="Normal"/>
     <w:uiPriority w:val="34"/>
     <w:qFormat/>
     <w:rsid w:val="002C5F05"/>

</xml_diff>